<commit_message>
chore: sync go-live updates, manuals, and chatGPT handoff docs
</commit_message>
<xml_diff>
--- a/menual/에이아이챗봇_통합_사용자_매뉴얼_20260221.docx
+++ b/menual/에이아이챗봇_통합_사용자_매뉴얼_20260221.docx
@@ -24,18 +24,12 @@
     </w:p>
     <w:p>
       <w:r>
-        <w:t>버전: v2026.02.21</w:t>
+        <w:t>버전: v2026.02.21-golive</w:t>
         <w:br/>
-      </w:r>
-      <w:r>
-        <w:t>작성일시(KST): 2026-02-21 18:32:47 +0900</w:t>
+        <w:t>작성일시(KST): 2026-02-21 21:19:00 +09:00</w:t>
         <w:br/>
-      </w:r>
-      <w:r>
-        <w:t>기준 문서: S1, S2, S3</w:t>
+        <w:t>기준 문서: S1, S2, S3, S4, S5, S6, S7</w:t>
         <w:br/>
-      </w:r>
-      <w:r>
         <w:t>문서 목적: 비개발자도 구조·동작·사용법·주의사항을 이해할 수 있도록 설명</w:t>
       </w:r>
     </w:p>
@@ -452,7 +446,7 @@
     </w:p>
     <w:p>
       <w:r>
-        <w:t>ADMIN은 RBAC Matrix를 통해 리소스별 권한 허용/차단을 조정합니다.</w:t>
+        <w:t>ADMIN은 RBAC 변경 요청을 생성하고, SYSTEM_ADMIN 2인 승인 후에만 정책이 적용됩니다.</w:t>
       </w:r>
     </w:p>
     <w:p>
@@ -521,7 +515,7 @@
     </w:p>
     <w:p>
       <w:r>
-        <w:t>감사로그는 before/after 비교로 변경 내용을 확인합니다.</w:t>
+        <w:t>감사로그는 before/after 비교와 hash chain 검증으로 변경 무결성을 확인합니다.</w:t>
       </w:r>
     </w:p>
     <w:p>
@@ -985,12 +979,12 @@
     </w:p>
     <w:p>
       <w:r>
-        <w:t>모든 핵심 설명은 S1, S2, S3에 근거합니다.</w:t>
+        <w:t>모든 핵심 설명은 S1~S7에 근거합니다.</w:t>
       </w:r>
     </w:p>
     <w:p>
       <w:r>
-        <w:t>검증 로그 4종을 menual 폴더에 함께 제공합니다.</w:t>
+        <w:t>검증 로그(매뉴얼 4종 + Go-Live 증적)는 모두 UTF-8 기준으로 함께 제공합니다.</w:t>
       </w:r>
     </w:p>
     <w:tbl>
@@ -1568,6 +1562,96 @@
         <w:t>참고: 실제 배포 환경에 따라 화면 구성은 달라질 수 있습니다.</w:t>
       </w:r>
     </w:p>
+    <w:p>
+      <w:r>
+        <w:t>13. Go-Live Gap Closure 반영 사항</w:t>
+      </w:r>
+    </w:p>
+    <w:p>
+      <w:r>
+        <w:t>출처: S2,S3,S4,S5,S6,S7</w:t>
+      </w:r>
+    </w:p>
+    <w:p>
+      <w:r>
+        <w:t>Node 표준화: .nvmrc=22 고정 및 CI node-version-file 연동</w:t>
+      </w:r>
+    </w:p>
+    <w:p>
+      <w:r>
+        <w:t>스펙 정합성: spec_consistency_check 결과 PASS=9, FAIL=0</w:t>
+      </w:r>
+    </w:p>
+    <w:p>
+      <w:r>
+        <w:t>운영 강화: Audit Chain Verify API와 운영 runbook 3종 반영</w:t>
+      </w:r>
+    </w:p>
+    <w:p>
+      <w:r>
+        <w:t>14. 남은 리스크 및 Phase2.1 제안</w:t>
+      </w:r>
+    </w:p>
+    <w:p>
+      <w:r>
+        <w:t>출처: S2</w:t>
+      </w:r>
+    </w:p>
+    <w:p>
+      <w:r>
+        <w:t>Notion 동기화는 완료 상태이나, CI MCP 토큰 만료 대비 점검은 지속 필요합니다.</w:t>
+      </w:r>
+    </w:p>
+    <w:p>
+      <w:r>
+        <w:t>audit export 대량 처리의 비동기화/큐 분리 고도화가 필요합니다.</w:t>
+      </w:r>
+    </w:p>
+    <w:p>
+      <w:r>
+        <w:t>WebAuthn은 아직 미도입 상태이며 현재는 TOTP를 우선 적용했습니다.</w:t>
+      </w:r>
+    </w:p>
+    <w:p>
+      <w:r>
+        <w:t>scheduler lock 자동 self-healing은 미구현이며 현재 runbook 대응 중심입니다.</w:t>
+      </w:r>
+    </w:p>
+    <w:p>
+      <w:r>
+        <w:t>S1: docs/review/plans/20260221_auth_rbac_ops_admin_design_and_hardening_plan.md</w:t>
+      </w:r>
+    </w:p>
+    <w:p>
+      <w:r>
+        <w:t>S2: docs/reports/PROJECT_FULL_IMPLEMENTATION_AND_HARDENING_REPORT_202603XX.md</w:t>
+      </w:r>
+    </w:p>
+    <w:p>
+      <w:r>
+        <w:t>S3: docs/review/plans/202603XX_go_live_gap_closure_plan.md</w:t>
+      </w:r>
+    </w:p>
+    <w:p>
+      <w:r>
+        <w:t>S4: spec_sync_report.md</w:t>
+      </w:r>
+    </w:p>
+    <w:p>
+      <w:r>
+        <w:t>S5: docs/review/mvp_verification_pack/artifacts/golive_spec_consistency_after.txt</w:t>
+      </w:r>
+    </w:p>
+    <w:p>
+      <w:r>
+        <w:t>S6: docs/review/mvp_verification_pack/artifacts/golive_notion_sync_status.txt</w:t>
+      </w:r>
+    </w:p>
+    <w:p>
+      <w:r>
+        <w:t>S7: docs/review/mvp_verification_pack/artifacts/golive_utf8_check.txt</w:t>
+      </w:r>
+    </w:p>
     <w:sectPr>
       <w:pgSz w:w="12240" w:h="15840"/>
       <w:pgMar w:top="1440" w:right="1800" w:bottom="1440" w:left="1800" w:header="720" w:footer="720" w:gutter="0"/>

</xml_diff>